<commit_message>
Promena SSU nakon FR faze
</commit_message>
<xml_diff>
--- a/Phase 2/SSU/Draft/DodavanjeProfilneSlikeSSU.docx
+++ b/Phase 2/SSU/Draft/DodavanjeProfilneSlikeSSU.docx
@@ -186,18 +186,7 @@
           <w:szCs w:val="36"/>
           <w:lang w:val="sr-Latn-ME"/>
         </w:rPr>
-        <w:t xml:space="preserve">dodavanja </w:t>
-      </w:r>
-      <w:r>
-        <w:rPr>
-          <w:rFonts w:ascii="Calibri Light" w:hAnsi="Calibri Light" w:cs="Calibri Light"/>
-          <w:b/>
-          <w:bCs/>
-          <w:sz w:val="36"/>
-          <w:szCs w:val="36"/>
-          <w:lang w:val="sr-Latn-ME"/>
-        </w:rPr>
-        <w:t>sprofilne slike</w:t>
+        <w:t>dodavanja sprofilne slike</w:t>
       </w:r>
     </w:p>
     <w:p>
@@ -664,14 +653,7 @@
                 <w:rFonts w:ascii="Calibri Light" w:eastAsia="Times New Roman" w:hAnsi="Calibri Light" w:cs="Calibri Light"/>
                 <w:lang w:val="en-US"/>
               </w:rPr>
-              <w:t>Iva Raki</w:t>
-            </w:r>
-            <w:r>
-              <w:rPr>
-                <w:rFonts w:ascii="Calibri Light" w:eastAsia="Times New Roman" w:hAnsi="Calibri Light" w:cs="Calibri Light"/>
-                <w:lang w:val="en-US"/>
-              </w:rPr>
-              <w:t>ć</w:t>
+              <w:t>Iva Rakić</w:t>
             </w:r>
           </w:p>
         </w:tc>
@@ -1134,6 +1116,7 @@
           <w:docPartUnique/>
         </w:docPartObj>
       </w:sdtPr>
+      <w:sdtEndPr/>
       <w:sdtContent>
         <w:p>
           <w:pPr>
@@ -1483,6 +1466,18 @@
     </w:p>
     <w:p>
       <w:pPr>
+        <w:rPr>
+          <w:rFonts w:ascii="Calibri Light" w:hAnsi="Calibri Light" w:cs="Calibri Light"/>
+          <w:b/>
+          <w:bCs/>
+          <w:sz w:val="36"/>
+          <w:szCs w:val="36"/>
+          <w:lang w:val="sr-Latn-ME"/>
+        </w:rPr>
+      </w:pPr>
+    </w:p>
+    <w:p>
+      <w:pPr>
         <w:pStyle w:val="ListParagraph"/>
         <w:numPr>
           <w:ilvl w:val="0"/>
@@ -1507,6 +1502,7 @@
           <w:szCs w:val="36"/>
           <w:lang w:val="sr-Latn-ME"/>
         </w:rPr>
+        <w:lastRenderedPageBreak/>
         <w:t>Uvod</w:t>
       </w:r>
     </w:p>

</xml_diff>